<commit_message>
MVC model code added
</commit_message>
<xml_diff>
--- a/Week-4/TASK 4.2P.docx
+++ b/Week-4/TASK 4.2P.docx
@@ -272,6 +272,23 @@
             </a:graphic>
           </wp:inline>
         </w:drawing>
+      </w:r>
+    </w:p>
+    <w:p/>
+    <w:p>
+      <w:r>
+        <w:t xml:space="preserve">My Repo Link : </w:t>
+      </w:r>
+      <w:hyperlink r:id="rId8" w:history="1">
+        <w:r>
+          <w:rPr>
+            <w:rStyle w:val="Hyperlink"/>
+          </w:rPr>
+          <w:t>https://github.com/nehaanil12345/SIT725.git</w:t>
+        </w:r>
+      </w:hyperlink>
+      <w:r>
+        <w:t xml:space="preserve"> </w:t>
       </w:r>
     </w:p>
     <w:sectPr>
@@ -1201,6 +1218,29 @@
       <w:spacing w:val="5"/>
     </w:rPr>
   </w:style>
+  <w:style w:type="character" w:styleId="Hyperlink">
+    <w:name w:val="Hyperlink"/>
+    <w:basedOn w:val="DefaultParagraphFont"/>
+    <w:uiPriority w:val="99"/>
+    <w:unhideWhenUsed/>
+    <w:rsid w:val="00352781"/>
+    <w:rPr>
+      <w:color w:val="467886" w:themeColor="hyperlink"/>
+      <w:u w:val="single"/>
+    </w:rPr>
+  </w:style>
+  <w:style w:type="character" w:styleId="UnresolvedMention">
+    <w:name w:val="Unresolved Mention"/>
+    <w:basedOn w:val="DefaultParagraphFont"/>
+    <w:uiPriority w:val="99"/>
+    <w:semiHidden/>
+    <w:unhideWhenUsed/>
+    <w:rsid w:val="00352781"/>
+    <w:rPr>
+      <w:color w:val="605E5C"/>
+      <w:shd w:val="clear" w:color="auto" w:fill="E1DFDD"/>
+    </w:rPr>
+  </w:style>
 </w:styles>
 </file>
 

</xml_diff>